<commit_message>
Corrected one extra bug (or = +) at this point
</commit_message>
<xml_diff>
--- a/Worksheet 6 errors.docx
+++ b/Worksheet 6 errors.docx
@@ -84,10 +84,7 @@
         <w:pStyle w:val="Heading1"/>
       </w:pPr>
       <w:r>
-        <w:t xml:space="preserve">Bug </w:t>
-      </w:r>
-      <w:r>
-        <w:t>2</w:t>
+        <w:t>Bug 2</w:t>
       </w:r>
     </w:p>
     <w:p>
@@ -265,97 +262,6 @@
         <w:t xml:space="preserve">Bug </w:t>
       </w:r>
       <w:r>
-        <w:t>4</w:t>
-      </w:r>
-    </w:p>
-    <w:p>
-      <w:r>
-        <w:t xml:space="preserve">Line 28 in wheelGroup.cpp, the </w:t>
-      </w:r>
-      <w:r>
-        <w:t>“</w:t>
-      </w:r>
-      <w:r>
-        <w:t>|</w:t>
-      </w:r>
-      <w:r>
-        <w:t>”</w:t>
-      </w:r>
-      <w:r>
-        <w:t xml:space="preserve"> is an incorrect character.</w:t>
-      </w:r>
-    </w:p>
-    <w:p>
-      <w:r>
-        <w:rPr>
-          <w:noProof/>
-        </w:rPr>
-        <w:drawing>
-          <wp:inline distT="0" distB="0" distL="0" distR="0" wp14:anchorId="6F50357D" wp14:editId="7320EA41">
-            <wp:extent cx="4276725" cy="3316644"/>
-            <wp:effectExtent l="0" t="0" r="0" b="0"/>
-            <wp:docPr id="4" name="Picture 4" descr="Text&#10;&#10;Description automatically generated"/>
-            <wp:cNvGraphicFramePr>
-              <a:graphicFrameLocks xmlns:a="http://schemas.openxmlformats.org/drawingml/2006/main" noChangeAspect="1"/>
-            </wp:cNvGraphicFramePr>
-            <a:graphic xmlns:a="http://schemas.openxmlformats.org/drawingml/2006/main">
-              <a:graphicData uri="http://schemas.openxmlformats.org/drawingml/2006/picture">
-                <pic:pic xmlns:pic="http://schemas.openxmlformats.org/drawingml/2006/picture">
-                  <pic:nvPicPr>
-                    <pic:cNvPr id="1" name="Picture 1" descr="Text&#10;&#10;Description automatically generated"/>
-                    <pic:cNvPicPr/>
-                  </pic:nvPicPr>
-                  <pic:blipFill>
-                    <a:blip r:embed="rId5"/>
-                    <a:stretch>
-                      <a:fillRect/>
-                    </a:stretch>
-                  </pic:blipFill>
-                  <pic:spPr>
-                    <a:xfrm>
-                      <a:off x="0" y="0"/>
-                      <a:ext cx="4279053" cy="3318449"/>
-                    </a:xfrm>
-                    <a:prstGeom prst="rect">
-                      <a:avLst/>
-                    </a:prstGeom>
-                  </pic:spPr>
-                </pic:pic>
-              </a:graphicData>
-            </a:graphic>
-          </wp:inline>
-        </w:drawing>
-      </w:r>
-    </w:p>
-    <w:p>
-      <w:pPr>
-        <w:pStyle w:val="Heading2"/>
-      </w:pPr>
-      <w:r>
-        <w:t>Fix:</w:t>
-      </w:r>
-    </w:p>
-    <w:p>
-      <w:r>
-        <w:t xml:space="preserve">We have moved to the left the result now we need to enter the 0 or the 1 </w:t>
-      </w:r>
-      <w:proofErr w:type="gramStart"/>
-      <w:r>
-        <w:t>depending</w:t>
-      </w:r>
-      <w:proofErr w:type="gramEnd"/>
-      <w:r>
-        <w:t xml:space="preserve"> the current pin, in order to do that we need to change the “|” to “+”.</w:t>
-      </w:r>
-    </w:p>
-    <w:p>
-      <w:pPr>
-        <w:pStyle w:val="Heading1"/>
-      </w:pPr>
-      <w:r>
-        <w:t xml:space="preserve">Bug </w:t>
-      </w:r>
-      <w:r>
         <w:t>5</w:t>
       </w:r>
     </w:p>
@@ -411,7 +317,6 @@
         <w:pStyle w:val="Heading2"/>
       </w:pPr>
       <w:r>
-        <w:lastRenderedPageBreak/>
         <w:t>Fix:</w:t>
       </w:r>
     </w:p>
@@ -428,10 +333,7 @@
         <w:pStyle w:val="Heading1"/>
       </w:pPr>
       <w:r>
-        <w:t xml:space="preserve">Bug </w:t>
-      </w:r>
-      <w:r>
-        <w:t>6</w:t>
+        <w:t>Bug 6</w:t>
       </w:r>
     </w:p>
     <w:p>
@@ -444,6 +346,7 @@
         <w:rPr>
           <w:noProof/>
         </w:rPr>
+        <w:lastRenderedPageBreak/>
         <w:drawing>
           <wp:inline distT="0" distB="0" distL="0" distR="0" wp14:anchorId="50D3236B" wp14:editId="4F02B163">
             <wp:extent cx="4276725" cy="3629025"/>
@@ -605,10 +508,7 @@
         <w:pStyle w:val="Heading1"/>
       </w:pPr>
       <w:r>
-        <w:t xml:space="preserve">Bug </w:t>
-      </w:r>
-      <w:r>
-        <w:t>8</w:t>
+        <w:t>Bug 8</w:t>
       </w:r>
     </w:p>
     <w:p>
@@ -685,10 +585,7 @@
       </w:pPr>
       <w:r>
         <w:lastRenderedPageBreak/>
-        <w:t xml:space="preserve">Bug </w:t>
-      </w:r>
-      <w:r>
-        <w:t>9</w:t>
+        <w:t>Bug 9</w:t>
       </w:r>
     </w:p>
     <w:p>
@@ -783,10 +680,7 @@
       </w:pPr>
       <w:r>
         <w:lastRenderedPageBreak/>
-        <w:t xml:space="preserve">Bug </w:t>
-      </w:r>
-      <w:r>
-        <w:t>10</w:t>
+        <w:t>Bug 10</w:t>
       </w:r>
     </w:p>
     <w:p>
@@ -876,10 +770,7 @@
       </w:pPr>
       <w:r>
         <w:lastRenderedPageBreak/>
-        <w:t>Bug 1</w:t>
-      </w:r>
-      <w:r>
-        <w:t>1</w:t>
+        <w:t>Bug 11</w:t>
       </w:r>
     </w:p>
     <w:p>
@@ -955,10 +846,7 @@
         <w:pStyle w:val="Heading1"/>
       </w:pPr>
       <w:r>
-        <w:t>Bug 1</w:t>
-      </w:r>
-      <w:r>
-        <w:t>2</w:t>
+        <w:t>Bug 12</w:t>
       </w:r>
     </w:p>
     <w:p>

</xml_diff>